<commit_message>
feat: seasons reword, rules
- Reworded bad seasonal effects so they grab the negative influences
  first
- Add Set up chapters to Rules
</commit_message>
<xml_diff>
--- a/Rules.docx
+++ b/Rules.docx
@@ -26,56 +26,1472 @@
       <w:r>
         <w:t xml:space="preserve"> to gain immortality and ascend to become one of the Long. There are many paths to shedding or transforming </w:t>
       </w:r>
+      <w:r>
+        <w:t>one’s</w:t>
+      </w:r>
+      <w:r>
+        <w:t xml:space="preserve"> physical form but ultimately the Hours</w:t>
+      </w:r>
+      <w:r>
+        <w:t xml:space="preserve"> that dwell in Mansus</w:t>
+      </w:r>
+      <w:r>
+        <w:t xml:space="preserve"> will </w:t>
+      </w:r>
+      <w:r>
+        <w:t xml:space="preserve">only </w:t>
+      </w:r>
+      <w:r>
+        <w:t xml:space="preserve">allow one player </w:t>
+      </w:r>
+      <w:r>
+        <w:t xml:space="preserve">to bask </w:t>
+      </w:r>
+      <w:r>
+        <w:t>in the illumination of The Glory</w:t>
+      </w:r>
+      <w:r>
+        <w:t>.</w:t>
+      </w:r>
+    </w:p>
+    <w:p>
+      <w:r>
+        <w:rPr>
+          <w:highlight w:val="yellow"/>
+        </w:rPr>
+        <w:t>TODO brief summary of core mechanics, player interaction and end conditions</w:t>
+      </w:r>
+    </w:p>
+    <w:p>
+      <w:pPr>
+        <w:rPr>
+          <w:i/>
+          <w:iCs/>
+        </w:rPr>
+      </w:pPr>
+      <w:r>
+        <w:t xml:space="preserve">Player will spend their turns </w:t>
+      </w:r>
+      <w:r>
+        <w:t>trying to obtain and upgrade</w:t>
+      </w:r>
+      <w:r>
+        <w:t xml:space="preserve"> Lore, Influence and Ingredient cards of</w:t>
+      </w:r>
+      <w:r>
+        <w:t xml:space="preserve"> </w:t>
+      </w:r>
+      <w:r>
+        <w:t xml:space="preserve">the </w:t>
+      </w:r>
+      <w:r>
+        <w:t>chosen</w:t>
+      </w:r>
+      <w:r>
+        <w:t xml:space="preserve"> </w:t>
+      </w:r>
+      <w:r>
+        <w:rPr>
+          <w:i/>
+          <w:iCs/>
+        </w:rPr>
+        <w:t>Principle</w:t>
+      </w:r>
+      <w:r>
+        <w:rPr>
+          <w:i/>
+          <w:iCs/>
+        </w:rPr>
+        <w:t>.</w:t>
+      </w:r>
+    </w:p>
+    <w:p>
+      <w:pPr>
+        <w:pStyle w:val="Heading2"/>
+      </w:pPr>
+      <w:r>
+        <w:t>Game components</w:t>
+      </w:r>
+    </w:p>
+    <w:p>
+      <w:r>
+        <w:t xml:space="preserve">679 cards, </w:t>
+      </w:r>
+      <w:r>
+        <w:rPr>
+          <w:highlight w:val="yellow"/>
+        </w:rPr>
+        <w:t>12</w:t>
+      </w:r>
+      <w:r>
+        <w:t xml:space="preserve"> conceal tokens, </w:t>
+      </w:r>
+      <w:r>
+        <w:rPr>
+          <w:highlight w:val="yellow"/>
+        </w:rPr>
+        <w:t>12</w:t>
+      </w:r>
+      <w:r>
+        <w:t xml:space="preserve"> desire tokens, </w:t>
+      </w:r>
+      <w:r>
+        <w:rPr>
+          <w:highlight w:val="yellow"/>
+        </w:rPr>
+        <w:t>15</w:t>
+      </w:r>
+      <w:r>
+        <w:t xml:space="preserve"> insanity tokens, </w:t>
+      </w:r>
       <w:proofErr w:type="gramStart"/>
       <w:r>
-        <w:t>ones</w:t>
+        <w:rPr>
+          <w:highlight w:val="yellow"/>
+        </w:rPr>
+        <w:t>40</w:t>
+      </w:r>
+      <w:r>
+        <w:t xml:space="preserve"> time</w:t>
       </w:r>
       <w:proofErr w:type="gramEnd"/>
       <w:r>
-        <w:t xml:space="preserve"> physical form but ultimately the Hours</w:t>
-      </w:r>
-      <w:r>
-        <w:t xml:space="preserve"> that dwell in Mansus</w:t>
-      </w:r>
-      <w:r>
-        <w:t xml:space="preserve"> will </w:t>
-      </w:r>
-      <w:r>
-        <w:t xml:space="preserve">only </w:t>
-      </w:r>
-      <w:r>
-        <w:t xml:space="preserve">allow one player </w:t>
-      </w:r>
-      <w:r>
-        <w:t xml:space="preserve">to bask </w:t>
-      </w:r>
-      <w:r>
-        <w:t>in the illumination of The Glory</w:t>
-      </w:r>
+        <w:t xml:space="preserve"> tokens, </w:t>
+      </w:r>
+      <w:r>
+        <w:rPr>
+          <w:highlight w:val="yellow"/>
+        </w:rPr>
+        <w:t>9</w:t>
+      </w:r>
+      <w:r>
+        <w:t xml:space="preserve"> society tokens and</w:t>
+      </w:r>
+      <w:r>
+        <w:t xml:space="preserve"> </w:t>
+      </w:r>
+      <w:r>
+        <w:rPr>
+          <w:highlight w:val="yellow"/>
+        </w:rPr>
+        <w:t>60</w:t>
+      </w:r>
+      <w:r>
+        <w:t xml:space="preserve"> money tokens.</w:t>
+      </w:r>
+    </w:p>
+    <w:p>
+      <w:r>
+        <w:rPr>
+          <w:highlight w:val="yellow"/>
+        </w:rPr>
+        <w:t>TODO</w:t>
+      </w:r>
+      <w:r>
+        <w:rPr>
+          <w:highlight w:val="yellow"/>
+        </w:rPr>
+        <w:t xml:space="preserve"> split cards by type such as influenc</w:t>
+      </w:r>
+      <w:r>
+        <w:rPr>
+          <w:highlight w:val="yellow"/>
+        </w:rPr>
+        <w:t>e</w:t>
+      </w:r>
+      <w:r>
+        <w:rPr>
+          <w:highlight w:val="yellow"/>
+        </w:rPr>
+        <w:t>, ingredient, etc.</w:t>
+      </w:r>
+      <w:r>
+        <w:t xml:space="preserve"> </w:t>
+      </w:r>
+    </w:p>
+    <w:p>
+      <w:pPr>
+        <w:pStyle w:val="Heading2"/>
+      </w:pPr>
+      <w:r>
+        <w:t>Board setup</w:t>
+      </w:r>
+    </w:p>
+    <w:p>
+      <w:r>
+        <w:t xml:space="preserve">Place </w:t>
+      </w:r>
+      <w:r>
+        <w:rPr>
+          <w:b/>
+          <w:bCs/>
+        </w:rPr>
+        <w:t>Temptation: Power</w:t>
+      </w:r>
+      <w:r>
+        <w:t xml:space="preserve">, </w:t>
+      </w:r>
+      <w:r>
+        <w:rPr>
+          <w:b/>
+          <w:bCs/>
+        </w:rPr>
+        <w:t>Temptation: Sensation</w:t>
+      </w:r>
+      <w:r>
+        <w:t xml:space="preserve"> and </w:t>
+      </w:r>
+      <w:r>
+        <w:rPr>
+          <w:b/>
+          <w:bCs/>
+        </w:rPr>
+        <w:t>Temptation: Enlightenment</w:t>
+      </w:r>
+      <w:r>
+        <w:t xml:space="preserve"> face up </w:t>
+      </w:r>
+      <w:r>
+        <w:rPr>
+          <w:highlight w:val="yellow"/>
+        </w:rPr>
+        <w:t xml:space="preserve">TODO </w:t>
+      </w:r>
+      <w:proofErr w:type="gramStart"/>
+      <w:r>
+        <w:rPr>
+          <w:highlight w:val="yellow"/>
+        </w:rPr>
+        <w:t>where</w:t>
+      </w:r>
+      <w:proofErr w:type="gramEnd"/>
       <w:r>
         <w:t>.</w:t>
       </w:r>
     </w:p>
     <w:p>
       <w:r>
+        <w:t xml:space="preserve">Create a face down deck for the </w:t>
+      </w:r>
+      <w:r>
+        <w:rPr>
+          <w:i/>
+        </w:rPr>
+        <w:t>Season</w:t>
+      </w:r>
+      <w:r>
+        <w:t xml:space="preserve"> cards, except for the </w:t>
+      </w:r>
+      <w:r>
+        <w:rPr>
+          <w:b/>
+          <w:bCs/>
+        </w:rPr>
+        <w:t>Season of Chill</w:t>
+      </w:r>
+      <w:r>
+        <w:t xml:space="preserve"> and shuffle it. Place the </w:t>
+      </w:r>
+      <w:r>
+        <w:rPr>
+          <w:b/>
+          <w:bCs/>
+        </w:rPr>
+        <w:t>Season of Chill</w:t>
+      </w:r>
+      <w:r>
+        <w:t xml:space="preserve"> on top of this deck, face up.</w:t>
+      </w:r>
+    </w:p>
+    <w:p>
+      <w:r>
+        <w:t xml:space="preserve">Place </w:t>
+      </w:r>
+      <w:r>
+        <w:rPr>
+          <w:b/>
+          <w:bCs/>
+        </w:rPr>
+        <w:t>Time Passes</w:t>
+      </w:r>
+      <w:r>
+        <w:t xml:space="preserve"> card face up </w:t>
+      </w:r>
+      <w:r>
         <w:rPr>
           <w:highlight w:val="yellow"/>
         </w:rPr>
-        <w:t>TODO brief summary of core mechanics, player interaction and end conditions</w:t>
-      </w:r>
-    </w:p>
-    <w:p>
-      <w:r>
-        <w:t>Ascension to immortality requires an occult ritual</w:t>
-      </w:r>
-      <w:r>
-        <w:t xml:space="preserve"> using one of each</w:t>
+        <w:t xml:space="preserve">TODO </w:t>
+      </w:r>
+      <w:proofErr w:type="gramStart"/>
+      <w:r>
+        <w:rPr>
+          <w:highlight w:val="yellow"/>
+        </w:rPr>
+        <w:t>where</w:t>
+      </w:r>
+      <w:proofErr w:type="gramEnd"/>
+      <w:r>
+        <w:t>.</w:t>
+      </w:r>
+    </w:p>
+    <w:p>
+      <w:r>
+        <w:t>Create a</w:t>
+      </w:r>
+      <w:r>
+        <w:t xml:space="preserve"> sorted</w:t>
+      </w:r>
+      <w:r>
+        <w:t xml:space="preserve"> face down pile </w:t>
+      </w:r>
+      <w:r>
+        <w:t>for</w:t>
+      </w:r>
+      <w:r>
+        <w:t xml:space="preserve"> all of the </w:t>
+      </w:r>
+      <w:r>
+        <w:rPr>
+          <w:i/>
+          <w:iCs/>
+        </w:rPr>
+        <w:t>Dedication</w:t>
+      </w:r>
+      <w:r>
+        <w:t xml:space="preserve"> and </w:t>
+      </w:r>
+      <w:r>
+        <w:rPr>
+          <w:i/>
+          <w:iCs/>
+        </w:rPr>
+        <w:t>Ascension</w:t>
+      </w:r>
+      <w:r>
+        <w:t xml:space="preserve"> cards.</w:t>
+      </w:r>
+    </w:p>
+    <w:p>
+      <w:r>
+        <w:t xml:space="preserve">Crate a sorted face down pile for following cards: </w:t>
+      </w:r>
+      <w:r>
+        <w:rPr>
+          <w:b/>
+          <w:bCs/>
+        </w:rPr>
+        <w:t>Wrong Kind of Attention</w:t>
+      </w:r>
+      <w:r>
+        <w:t xml:space="preserve">, </w:t>
+      </w:r>
+      <w:r>
+        <w:rPr>
+          <w:b/>
+          <w:bCs/>
+        </w:rPr>
+        <w:t>Bleak Thoughts</w:t>
+      </w:r>
+      <w:r>
+        <w:t xml:space="preserve">, </w:t>
+      </w:r>
+      <w:r>
+        <w:rPr>
+          <w:b/>
+          <w:bCs/>
+        </w:rPr>
+        <w:t>Trembling in the Air</w:t>
+      </w:r>
+      <w:r>
+        <w:t xml:space="preserve">, </w:t>
+      </w:r>
+      <w:r>
+        <w:rPr>
+          <w:b/>
+          <w:bCs/>
+        </w:rPr>
+        <w:t>Tentative Evidence</w:t>
+      </w:r>
+      <w:r>
+        <w:t>,</w:t>
+      </w:r>
+    </w:p>
+    <w:p>
+      <w:r>
+        <w:t xml:space="preserve">Create a sorted pile from all of the </w:t>
+      </w:r>
+      <w:r>
+        <w:rPr>
+          <w:i/>
+          <w:iCs/>
+        </w:rPr>
+        <w:t>I</w:t>
+      </w:r>
+      <w:r>
+        <w:rPr>
+          <w:i/>
+          <w:iCs/>
+        </w:rPr>
+        <w:t>ll effect</w:t>
+      </w:r>
+      <w:r>
+        <w:t xml:space="preserve"> cards</w:t>
+      </w:r>
+      <w:r>
+        <w:t xml:space="preserve"> and relevant </w:t>
+      </w:r>
+      <w:r>
+        <w:rPr>
+          <w:i/>
+          <w:iCs/>
+        </w:rPr>
+        <w:t>Influence</w:t>
+      </w:r>
+      <w:r>
+        <w:t xml:space="preserve"> cards</w:t>
+      </w:r>
+      <w:r>
+        <w:t xml:space="preserve">: </w:t>
+      </w:r>
+      <w:r>
+        <w:rPr>
+          <w:b/>
+          <w:bCs/>
+        </w:rPr>
+        <w:t>An Affliction</w:t>
+      </w:r>
+      <w:r>
+        <w:t xml:space="preserve">, </w:t>
+      </w:r>
+      <w:r>
+        <w:rPr>
+          <w:b/>
+          <w:bCs/>
+        </w:rPr>
+        <w:t>Dread</w:t>
+      </w:r>
+      <w:r>
+        <w:t xml:space="preserve">, </w:t>
+      </w:r>
+      <w:r>
+        <w:rPr>
+          <w:b/>
+          <w:bCs/>
+        </w:rPr>
+        <w:t>Fascination</w:t>
+      </w:r>
+      <w:r>
+        <w:t>,</w:t>
       </w:r>
       <w:r>
         <w:t xml:space="preserve"> </w:t>
       </w:r>
       <w:r>
-        <w:t xml:space="preserve">card with the following </w:t>
+        <w:rPr>
+          <w:b/>
+          <w:bCs/>
+        </w:rPr>
+        <w:t>Restlessness</w:t>
+      </w:r>
+      <w:r>
+        <w:t xml:space="preserve">, </w:t>
+      </w:r>
+      <w:r>
+        <w:rPr>
+          <w:b/>
+          <w:bCs/>
+        </w:rPr>
+        <w:t>Contentment</w:t>
+      </w:r>
+      <w:r>
+        <w:t xml:space="preserve"> and </w:t>
+      </w:r>
+      <w:r>
+        <w:rPr>
+          <w:b/>
+          <w:bCs/>
+        </w:rPr>
+        <w:t>Fleeting Reminiscence</w:t>
+      </w:r>
+      <w:r>
+        <w:t>.</w:t>
+      </w:r>
+    </w:p>
+    <w:p>
+      <w:r>
+        <w:t xml:space="preserve">Create piles for following </w:t>
+      </w:r>
+      <w:r>
+        <w:rPr>
+          <w:i/>
+          <w:iCs/>
+        </w:rPr>
+        <w:t>I</w:t>
+      </w:r>
+      <w:r>
+        <w:rPr>
+          <w:i/>
+          <w:iCs/>
+        </w:rPr>
+        <w:t>nfluence</w:t>
+      </w:r>
+      <w:r>
+        <w:t xml:space="preserve"> cards</w:t>
+      </w:r>
+      <w:r>
+        <w:t xml:space="preserve"> </w:t>
+      </w:r>
+      <w:r>
+        <w:rPr>
+          <w:b/>
+          <w:bCs/>
+        </w:rPr>
+        <w:t>Glimmering</w:t>
+      </w:r>
+      <w:r>
+        <w:t xml:space="preserve">, </w:t>
+      </w:r>
+      <w:r>
+        <w:rPr>
+          <w:b/>
+          <w:bCs/>
+        </w:rPr>
+        <w:t>Fervor</w:t>
+      </w:r>
+      <w:r>
+        <w:t xml:space="preserve">, </w:t>
+      </w:r>
+      <w:r>
+        <w:rPr>
+          <w:b/>
+          <w:bCs/>
+        </w:rPr>
+        <w:t>Vitality</w:t>
+      </w:r>
+      <w:r>
+        <w:t xml:space="preserve">, </w:t>
+      </w:r>
+      <w:r>
+        <w:rPr>
+          <w:b/>
+          <w:bCs/>
+        </w:rPr>
+        <w:t>Fortitude</w:t>
+      </w:r>
+      <w:r>
+        <w:t>,</w:t>
+      </w:r>
+      <w:r>
+        <w:t xml:space="preserve"> </w:t>
+      </w:r>
+      <w:r>
+        <w:rPr>
+          <w:b/>
+          <w:bCs/>
+        </w:rPr>
+        <w:t>Wisdom</w:t>
+      </w:r>
+      <w:r>
+        <w:t xml:space="preserve">, </w:t>
+      </w:r>
+      <w:r>
+        <w:rPr>
+          <w:b/>
+          <w:bCs/>
+        </w:rPr>
+        <w:t>Erudition</w:t>
+      </w:r>
+      <w:r>
+        <w:t>.</w:t>
+      </w:r>
+    </w:p>
+    <w:p>
+      <w:r>
+        <w:t xml:space="preserve">Create piles for the following </w:t>
+      </w:r>
+      <w:r>
+        <w:rPr>
+          <w:i/>
+          <w:iCs/>
+        </w:rPr>
+        <w:t>I</w:t>
+      </w:r>
+      <w:r>
+        <w:rPr>
+          <w:i/>
+          <w:iCs/>
+        </w:rPr>
+        <w:t>ngredient</w:t>
+      </w:r>
+      <w:r>
+        <w:t xml:space="preserve"> cards</w:t>
+      </w:r>
+      <w:r>
+        <w:t xml:space="preserve">: </w:t>
+      </w:r>
+      <w:r>
+        <w:rPr>
+          <w:b/>
+          <w:bCs/>
+        </w:rPr>
+        <w:t>Health</w:t>
+      </w:r>
+      <w:r>
+        <w:t xml:space="preserve">, </w:t>
+      </w:r>
+      <w:r>
+        <w:rPr>
+          <w:b/>
+          <w:bCs/>
+        </w:rPr>
+        <w:t>Reason</w:t>
+      </w:r>
+      <w:r>
+        <w:t xml:space="preserve">, </w:t>
+      </w:r>
+      <w:r>
+        <w:rPr>
+          <w:b/>
+          <w:bCs/>
+        </w:rPr>
+        <w:t>Passion</w:t>
+      </w:r>
+      <w:r>
+        <w:t>.</w:t>
+      </w:r>
+    </w:p>
+    <w:p>
+      <w:r>
+        <w:t xml:space="preserve">Create a face up sorted pile for following cards: </w:t>
+      </w:r>
+      <w:r>
+        <w:rPr>
+          <w:b/>
+          <w:bCs/>
+        </w:rPr>
+        <w:t>Robust Strength</w:t>
+      </w:r>
+      <w:r>
+        <w:t xml:space="preserve">, </w:t>
+      </w:r>
+      <w:r>
+        <w:rPr>
+          <w:b/>
+          <w:bCs/>
+        </w:rPr>
+        <w:t>Iron Training</w:t>
+      </w:r>
+      <w:r>
+        <w:t>,</w:t>
+      </w:r>
+      <w:r>
+        <w:t xml:space="preserve"> </w:t>
+      </w:r>
+      <w:r>
+        <w:rPr>
+          <w:b/>
+          <w:bCs/>
+        </w:rPr>
+        <w:t>Iron Strength</w:t>
+      </w:r>
+      <w:r>
+        <w:t xml:space="preserve">, </w:t>
+      </w:r>
+      <w:r>
+        <w:rPr>
+          <w:b/>
+          <w:bCs/>
+        </w:rPr>
+        <w:t>Unyielding Training</w:t>
+      </w:r>
+      <w:r>
+        <w:t>,</w:t>
+      </w:r>
+      <w:r>
+        <w:t xml:space="preserve"> </w:t>
+      </w:r>
+      <w:r>
+        <w:rPr>
+          <w:b/>
+          <w:bCs/>
+        </w:rPr>
+        <w:t>Unyielding Strength</w:t>
+      </w:r>
+      <w:r>
+        <w:t>.</w:t>
+      </w:r>
+    </w:p>
+    <w:p>
+      <w:r>
+        <w:lastRenderedPageBreak/>
+        <w:t>Create a face</w:t>
+      </w:r>
+      <w:r>
+        <w:t xml:space="preserve"> up</w:t>
+      </w:r>
+      <w:r>
+        <w:t xml:space="preserve"> sorted pile for following cards: </w:t>
+      </w:r>
+      <w:r>
+        <w:rPr>
+          <w:b/>
+          <w:bCs/>
+        </w:rPr>
+        <w:t>Vivid Imagination</w:t>
+      </w:r>
+      <w:r>
+        <w:t>,</w:t>
+      </w:r>
+      <w:r>
+        <w:t xml:space="preserve"> </w:t>
+      </w:r>
+      <w:r>
+        <w:rPr>
+          <w:b/>
+          <w:bCs/>
+        </w:rPr>
+        <w:t>Envisage the concept</w:t>
+      </w:r>
+      <w:r>
+        <w:t>,</w:t>
+      </w:r>
+      <w:r>
+        <w:t xml:space="preserve"> </w:t>
+      </w:r>
+      <w:r>
+        <w:rPr>
+          <w:b/>
+          <w:bCs/>
+        </w:rPr>
+        <w:t>Reputation</w:t>
+      </w:r>
+      <w:r>
+        <w:t>,</w:t>
+      </w:r>
+      <w:r>
+        <w:t xml:space="preserve"> </w:t>
+      </w:r>
+      <w:r>
+        <w:rPr>
+          <w:b/>
+          <w:bCs/>
+        </w:rPr>
+        <w:t>Wild Imagination</w:t>
+      </w:r>
+      <w:r>
+        <w:t>,</w:t>
+      </w:r>
+      <w:r>
+        <w:t xml:space="preserve"> </w:t>
+      </w:r>
+      <w:r>
+        <w:rPr>
+          <w:b/>
+          <w:bCs/>
+        </w:rPr>
+        <w:t>Lay the foundation</w:t>
+      </w:r>
+      <w:r>
+        <w:t>,</w:t>
+      </w:r>
+      <w:r>
+        <w:t xml:space="preserve"> </w:t>
+      </w:r>
+      <w:r>
+        <w:rPr>
+          <w:b/>
+          <w:bCs/>
+        </w:rPr>
+        <w:t>Fevered</w:t>
+      </w:r>
+      <w:r>
+        <w:rPr>
+          <w:b/>
+          <w:bCs/>
+        </w:rPr>
+        <w:t xml:space="preserve"> </w:t>
+      </w:r>
+      <w:r>
+        <w:rPr>
+          <w:b/>
+          <w:bCs/>
+        </w:rPr>
+        <w:t>Imagination, Creative Mastery</w:t>
+      </w:r>
+      <w:r>
+        <w:t>.</w:t>
+      </w:r>
+    </w:p>
+    <w:p>
+      <w:r>
+        <w:t xml:space="preserve">Create a face up sorted pile for following cards: </w:t>
+      </w:r>
+      <w:r>
+        <w:rPr>
+          <w:b/>
+          <w:bCs/>
+        </w:rPr>
+        <w:t>Scholarship,</w:t>
+      </w:r>
+      <w:r>
+        <w:rPr>
+          <w:b/>
+          <w:bCs/>
+        </w:rPr>
+        <w:t xml:space="preserve"> Cerebral problem,</w:t>
+      </w:r>
+      <w:r>
+        <w:rPr>
+          <w:b/>
+          <w:bCs/>
+        </w:rPr>
+        <w:t xml:space="preserve"> Keen Scholarship,</w:t>
+      </w:r>
+      <w:r>
+        <w:rPr>
+          <w:b/>
+          <w:bCs/>
+        </w:rPr>
+        <w:t xml:space="preserve"> Academic problem,</w:t>
+      </w:r>
+      <w:r>
+        <w:rPr>
+          <w:b/>
+          <w:bCs/>
+        </w:rPr>
+        <w:t xml:space="preserve"> Sage Scholarship</w:t>
+      </w:r>
+      <w:r>
+        <w:t>.</w:t>
+      </w:r>
+    </w:p>
+    <w:p>
+      <w:r>
+        <w:t xml:space="preserve">Create a face down deck for the </w:t>
+      </w:r>
+      <w:r>
+        <w:rPr>
+          <w:i/>
+          <w:iCs/>
+        </w:rPr>
+        <w:t>Patron</w:t>
+      </w:r>
+      <w:r>
+        <w:t xml:space="preserve"> cards </w:t>
+      </w:r>
+      <w:r>
+        <w:rPr>
+          <w:highlight w:val="yellow"/>
+        </w:rPr>
+        <w:t>TODO</w:t>
+      </w:r>
+      <w:r>
+        <w:rPr>
+          <w:highlight w:val="yellow"/>
+        </w:rPr>
+        <w:t xml:space="preserve"> add aspect icon</w:t>
+      </w:r>
+      <w:r>
+        <w:t xml:space="preserve">, except for </w:t>
+      </w:r>
+      <w:r>
+        <w:rPr>
+          <w:b/>
+          <w:bCs/>
+        </w:rPr>
+        <w:t>Sulochana Amavasya</w:t>
+      </w:r>
+      <w:r>
+        <w:t xml:space="preserve"> and shuffle the deck. Place </w:t>
+      </w:r>
+      <w:r>
+        <w:rPr>
+          <w:b/>
+          <w:bCs/>
+        </w:rPr>
+        <w:t>Sulochana Amavasya</w:t>
+      </w:r>
+      <w:r>
+        <w:t xml:space="preserve"> at the bottom of this deck</w:t>
+      </w:r>
+      <w:r>
+        <w:t xml:space="preserve"> so that she is always drawn last</w:t>
+      </w:r>
+      <w:r>
+        <w:rPr>
+          <w:b/>
+          <w:bCs/>
+        </w:rPr>
+        <w:t>.</w:t>
+      </w:r>
+    </w:p>
+    <w:p>
+      <w:r>
+        <w:t xml:space="preserve">Create a face-up pile with all of the </w:t>
+      </w:r>
+      <w:r>
+        <w:rPr>
+          <w:i/>
+          <w:iCs/>
+        </w:rPr>
+        <w:t>Spintria</w:t>
+      </w:r>
+      <w:r>
+        <w:t xml:space="preserve"> cards.</w:t>
+      </w:r>
+    </w:p>
+    <w:p>
+      <w:r>
+        <w:t xml:space="preserve">Create a sorted face down pile for all of the </w:t>
+      </w:r>
+      <w:r>
+        <w:rPr>
+          <w:i/>
+          <w:iCs/>
+        </w:rPr>
+        <w:t>Lore</w:t>
+      </w:r>
+      <w:r>
+        <w:t xml:space="preserve"> cards.</w:t>
+      </w:r>
+    </w:p>
+    <w:p>
+      <w:r>
+        <w:t xml:space="preserve">Create a face down pile with the </w:t>
+      </w:r>
+      <w:r>
+        <w:rPr>
+          <w:i/>
+          <w:iCs/>
+        </w:rPr>
+        <w:t>M</w:t>
+      </w:r>
+      <w:r>
+        <w:rPr>
+          <w:i/>
+          <w:iCs/>
+        </w:rPr>
+        <w:t>asterpiece</w:t>
+      </w:r>
+      <w:r>
+        <w:t xml:space="preserve"> cards.</w:t>
+      </w:r>
+    </w:p>
+    <w:p>
+      <w:r>
+        <w:t xml:space="preserve">Create a face down deck for </w:t>
+      </w:r>
+      <w:r>
+        <w:t>Morland's Shop</w:t>
+      </w:r>
+      <w:r>
+        <w:t xml:space="preserve"> </w:t>
+      </w:r>
+      <w:r>
+        <w:rPr>
+          <w:highlight w:val="yellow"/>
+        </w:rPr>
+        <w:t>TODO</w:t>
+      </w:r>
+      <w:r>
+        <w:rPr>
+          <w:highlight w:val="yellow"/>
+        </w:rPr>
+        <w:t xml:space="preserve"> add aspect icon</w:t>
+      </w:r>
+      <w:r>
+        <w:t xml:space="preserve"> cards and shuffle it.</w:t>
+      </w:r>
+    </w:p>
+    <w:p>
+      <w:r>
+        <w:t xml:space="preserve">Create a face down deck for </w:t>
+      </w:r>
+      <w:r>
+        <w:t>Oriflamme's Auction House</w:t>
+      </w:r>
+      <w:r>
+        <w:t xml:space="preserve"> cards</w:t>
+      </w:r>
+      <w:r>
+        <w:t xml:space="preserve"> </w:t>
+      </w:r>
+      <w:r>
+        <w:rPr>
+          <w:highlight w:val="yellow"/>
+        </w:rPr>
+        <w:t>TODO</w:t>
+      </w:r>
+      <w:r>
+        <w:rPr>
+          <w:highlight w:val="yellow"/>
+        </w:rPr>
+        <w:t xml:space="preserve"> add aspect icon</w:t>
+      </w:r>
+      <w:r>
+        <w:t xml:space="preserve"> </w:t>
+      </w:r>
+      <w:r>
+        <w:t>and shuffle it.</w:t>
+      </w:r>
+    </w:p>
+    <w:p>
+      <w:r>
+        <w:t xml:space="preserve">Create a face down deck with all of the </w:t>
+      </w:r>
+      <w:r>
+        <w:rPr>
+          <w:i/>
+          <w:iCs/>
+        </w:rPr>
+        <w:t>Commission</w:t>
+      </w:r>
+      <w:r>
+        <w:t xml:space="preserve"> cards and shuffle it.</w:t>
+      </w:r>
+    </w:p>
+    <w:p>
+      <w:r>
+        <w:t xml:space="preserve">Create a face down pile with all of the </w:t>
+      </w:r>
+      <w:r>
+        <w:rPr>
+          <w:i/>
+          <w:iCs/>
+        </w:rPr>
+        <w:t>Society</w:t>
+      </w:r>
+      <w:r>
+        <w:rPr>
+          <w:i/>
+          <w:iCs/>
+        </w:rPr>
+        <w:t xml:space="preserve"> </w:t>
+      </w:r>
+      <w:r>
+        <w:rPr>
+          <w:highlight w:val="yellow"/>
+        </w:rPr>
+        <w:t>TODO</w:t>
+      </w:r>
+      <w:r>
+        <w:rPr>
+          <w:highlight w:val="yellow"/>
+        </w:rPr>
+        <w:t xml:space="preserve"> add aspect icon</w:t>
+      </w:r>
+      <w:r>
+        <w:t xml:space="preserve"> cards.</w:t>
+      </w:r>
+    </w:p>
+    <w:p>
+      <w:r>
+        <w:t xml:space="preserve">Create a face down </w:t>
+      </w:r>
+      <w:proofErr w:type="gramStart"/>
+      <w:r>
+        <w:rPr>
+          <w:i/>
+          <w:iCs/>
+        </w:rPr>
+        <w:t>Hours</w:t>
+      </w:r>
+      <w:proofErr w:type="gramEnd"/>
+      <w:r>
+        <w:t xml:space="preserve"> deck and shuffle it. </w:t>
+      </w:r>
+    </w:p>
+    <w:p>
+      <w:r>
+        <w:t xml:space="preserve">Create a face down deck for the </w:t>
+      </w:r>
+      <w:r>
+        <w:rPr>
+          <w:i/>
+          <w:iCs/>
+        </w:rPr>
+        <w:t>White Door</w:t>
+      </w:r>
+      <w:r>
+        <w:t xml:space="preserve"> cards </w:t>
+      </w:r>
+      <w:r>
+        <w:rPr>
+          <w:highlight w:val="yellow"/>
+        </w:rPr>
+        <w:t>TODO</w:t>
+      </w:r>
+      <w:r>
+        <w:rPr>
+          <w:highlight w:val="yellow"/>
+        </w:rPr>
+        <w:t xml:space="preserve"> add aspect icon</w:t>
+      </w:r>
+      <w:r>
+        <w:t xml:space="preserve"> </w:t>
+      </w:r>
+      <w:r>
+        <w:t>and shuffle it.</w:t>
+      </w:r>
+    </w:p>
+    <w:p>
+      <w:r>
+        <w:t xml:space="preserve">Create a face down deck for the </w:t>
+      </w:r>
+      <w:r>
+        <w:rPr>
+          <w:i/>
+          <w:iCs/>
+        </w:rPr>
+        <w:t>Stag</w:t>
+      </w:r>
+      <w:r>
+        <w:rPr>
+          <w:i/>
+          <w:iCs/>
+        </w:rPr>
+        <w:t xml:space="preserve"> Door</w:t>
+      </w:r>
+      <w:r>
+        <w:t xml:space="preserve"> cards </w:t>
+      </w:r>
+      <w:r>
+        <w:rPr>
+          <w:highlight w:val="yellow"/>
+        </w:rPr>
+        <w:t>TODO</w:t>
+      </w:r>
+      <w:r>
+        <w:rPr>
+          <w:highlight w:val="yellow"/>
+        </w:rPr>
+        <w:t xml:space="preserve"> add aspect icon</w:t>
+      </w:r>
+      <w:r>
+        <w:t xml:space="preserve"> and shuffle it.</w:t>
+      </w:r>
+    </w:p>
+    <w:p>
+      <w:r>
+        <w:t xml:space="preserve">Create a sorted face up pile for </w:t>
+      </w:r>
+      <w:r>
+        <w:rPr>
+          <w:b/>
+          <w:bCs/>
+        </w:rPr>
+        <w:t>Way: The White Door</w:t>
+      </w:r>
+      <w:r>
+        <w:t xml:space="preserve">, </w:t>
+      </w:r>
+      <w:r>
+        <w:rPr>
+          <w:b/>
+          <w:bCs/>
+        </w:rPr>
+        <w:t>Stag riddle</w:t>
+      </w:r>
+      <w:r>
+        <w:rPr>
+          <w:b/>
+          <w:bCs/>
+        </w:rPr>
+        <w:t xml:space="preserve"> </w:t>
+      </w:r>
+      <w:r>
+        <w:t>and</w:t>
+      </w:r>
+      <w:r>
+        <w:rPr>
+          <w:b/>
+          <w:bCs/>
+        </w:rPr>
+        <w:t xml:space="preserve"> Way: The Stag Door</w:t>
+      </w:r>
+      <w:r>
+        <w:t xml:space="preserve"> cards.</w:t>
+      </w:r>
+    </w:p>
+    <w:p>
+      <w:r>
+        <w:t xml:space="preserve">Create a sorted face down pile for </w:t>
+      </w:r>
+      <w:proofErr w:type="spellStart"/>
+      <w:r>
+        <w:rPr>
+          <w:b/>
+          <w:bCs/>
+        </w:rPr>
+        <w:t>Glover&amp;Glover</w:t>
+      </w:r>
+      <w:proofErr w:type="spellEnd"/>
+      <w:r>
+        <w:t xml:space="preserve"> and </w:t>
+      </w:r>
+      <w:r>
+        <w:rPr>
+          <w:b/>
+          <w:bCs/>
+        </w:rPr>
+        <w:t xml:space="preserve">Senior at </w:t>
+      </w:r>
+      <w:proofErr w:type="spellStart"/>
+      <w:r>
+        <w:rPr>
+          <w:b/>
+          <w:bCs/>
+        </w:rPr>
+        <w:t>Glover&amp;Glover</w:t>
+      </w:r>
+      <w:proofErr w:type="spellEnd"/>
+      <w:r>
+        <w:t xml:space="preserve"> cards.</w:t>
+      </w:r>
+    </w:p>
+    <w:p>
+      <w:r>
+        <w:t xml:space="preserve">Create a face down </w:t>
+      </w:r>
+      <w:r>
+        <w:t>deck</w:t>
+      </w:r>
+      <w:r>
+        <w:t xml:space="preserve"> </w:t>
+      </w:r>
+      <w:r>
+        <w:t>for the</w:t>
+      </w:r>
+      <w:r>
+        <w:t xml:space="preserve"> </w:t>
+      </w:r>
+      <w:r>
+        <w:rPr>
+          <w:i/>
+          <w:iCs/>
+        </w:rPr>
+        <w:t>Burglary</w:t>
+      </w:r>
+      <w:r>
+        <w:t xml:space="preserve"> cards</w:t>
+      </w:r>
+      <w:r>
+        <w:rPr>
+          <w:i/>
+          <w:iCs/>
+        </w:rPr>
+        <w:t xml:space="preserve"> </w:t>
+      </w:r>
+      <w:r>
+        <w:rPr>
+          <w:highlight w:val="yellow"/>
+        </w:rPr>
+        <w:t>TODO</w:t>
+      </w:r>
+      <w:r>
+        <w:rPr>
+          <w:highlight w:val="yellow"/>
+        </w:rPr>
+        <w:t xml:space="preserve"> add aspect icon</w:t>
+      </w:r>
+      <w:r>
+        <w:t xml:space="preserve"> </w:t>
+      </w:r>
+      <w:r>
+        <w:t>and shuffle it</w:t>
+      </w:r>
+      <w:r>
+        <w:t>.</w:t>
+      </w:r>
+    </w:p>
+    <w:p>
+      <w:r>
+        <w:t>Create a face down pile with all of the remaining influences.</w:t>
+      </w:r>
+    </w:p>
+    <w:p>
+      <w:pPr>
+        <w:pStyle w:val="Heading2"/>
+      </w:pPr>
+      <w:r>
+        <w:t>Player setup</w:t>
+      </w:r>
+    </w:p>
+    <w:p>
+      <w:pPr>
+        <w:pStyle w:val="ListParagraph"/>
+        <w:numPr>
+          <w:ilvl w:val="0"/>
+          <w:numId w:val="1"/>
+        </w:numPr>
+      </w:pPr>
+      <w:r>
+        <w:t>Take 15 funds</w:t>
+      </w:r>
+    </w:p>
+    <w:p>
+      <w:pPr>
+        <w:pStyle w:val="ListParagraph"/>
+        <w:numPr>
+          <w:ilvl w:val="0"/>
+          <w:numId w:val="1"/>
+        </w:numPr>
+      </w:pPr>
+      <w:r>
+        <w:t xml:space="preserve">Take 1 </w:t>
+      </w:r>
+      <w:r>
+        <w:rPr>
+          <w:b/>
+          <w:bCs/>
+        </w:rPr>
+        <w:t>Reason</w:t>
+      </w:r>
+      <w:r>
+        <w:t xml:space="preserve">, </w:t>
+      </w:r>
+      <w:r>
+        <w:rPr>
+          <w:b/>
+          <w:bCs/>
+        </w:rPr>
+        <w:t>Passion</w:t>
+      </w:r>
+      <w:r>
+        <w:t xml:space="preserve"> and </w:t>
+      </w:r>
+      <w:r>
+        <w:rPr>
+          <w:b/>
+          <w:bCs/>
+        </w:rPr>
+        <w:t>Health</w:t>
+      </w:r>
+      <w:r>
+        <w:t xml:space="preserve"> card</w:t>
+      </w:r>
+    </w:p>
+    <w:p>
+      <w:pPr>
+        <w:pStyle w:val="ListParagraph"/>
+        <w:numPr>
+          <w:ilvl w:val="0"/>
+          <w:numId w:val="1"/>
+        </w:numPr>
+      </w:pPr>
+      <w:r>
+        <w:t xml:space="preserve">Take 1 </w:t>
+      </w:r>
+      <w:r>
+        <w:rPr>
+          <w:b/>
+          <w:bCs/>
+        </w:rPr>
+        <w:t>Unskilled Labor, Robust Training, Creativity, Find an inspiration</w:t>
+      </w:r>
+      <w:r>
+        <w:rPr>
+          <w:b/>
+          <w:bCs/>
+        </w:rPr>
+        <w:t>, Elementary Insight</w:t>
+      </w:r>
+      <w:r>
+        <w:t>,</w:t>
+      </w:r>
+      <w:r>
+        <w:t xml:space="preserve"> </w:t>
+      </w:r>
+      <w:r>
+        <w:rPr>
+          <w:b/>
+          <w:bCs/>
+        </w:rPr>
+        <w:t xml:space="preserve">Intellectual Problem, Difficulty at Work </w:t>
+      </w:r>
+      <w:r>
+        <w:t>and</w:t>
+      </w:r>
+      <w:r>
+        <w:rPr>
+          <w:b/>
+          <w:bCs/>
+        </w:rPr>
+        <w:t xml:space="preserve"> Your “</w:t>
+      </w:r>
+      <w:proofErr w:type="spellStart"/>
+      <w:r>
+        <w:rPr>
+          <w:b/>
+          <w:bCs/>
+        </w:rPr>
+        <w:t>Mr</w:t>
+      </w:r>
+      <w:proofErr w:type="spellEnd"/>
+      <w:r>
+        <w:rPr>
+          <w:b/>
+          <w:bCs/>
+        </w:rPr>
+        <w:t xml:space="preserve"> Alden” </w:t>
+      </w:r>
+      <w:r>
+        <w:t>card</w:t>
+      </w:r>
+    </w:p>
+    <w:p>
+      <w:pPr>
+        <w:pStyle w:val="ListParagraph"/>
+        <w:numPr>
+          <w:ilvl w:val="0"/>
+          <w:numId w:val="1"/>
+        </w:numPr>
+      </w:pPr>
+      <w:r>
+        <w:t xml:space="preserve">Take 1 </w:t>
+      </w:r>
+      <w:r>
+        <w:rPr>
+          <w:b/>
+          <w:bCs/>
+        </w:rPr>
+        <w:t>White riddle</w:t>
+      </w:r>
+      <w:r>
+        <w:t xml:space="preserve"> and </w:t>
+      </w:r>
+      <w:r>
+        <w:rPr>
+          <w:b/>
+          <w:bCs/>
+        </w:rPr>
+        <w:t xml:space="preserve">Way: The Wood </w:t>
+      </w:r>
+      <w:r>
+        <w:t>card</w:t>
+      </w:r>
+    </w:p>
+    <w:p>
+      <w:pPr>
+        <w:pStyle w:val="Heading2"/>
+      </w:pPr>
+      <w:r>
+        <w:lastRenderedPageBreak/>
+        <w:t>Playing the game</w:t>
+      </w:r>
+    </w:p>
+    <w:p>
+      <w:pPr>
+        <w:pStyle w:val="Heading3"/>
+      </w:pPr>
+      <w:r>
+        <w:t>Goal</w:t>
+      </w:r>
+    </w:p>
+    <w:p>
+      <w:r>
+        <w:t xml:space="preserve">Ascension to immortality requires an occult ritual using one of each card with the following </w:t>
       </w:r>
       <w:r>
         <w:rPr>
@@ -198,7 +1614,7 @@
                 <w:noProof/>
               </w:rPr>
               <w:drawing>
-                <wp:inline distT="0" distB="0" distL="0" distR="0" wp14:anchorId="538E276B" wp14:editId="3F9B2CCA">
+                <wp:inline distT="0" distB="0" distL="0" distR="0" wp14:anchorId="028F605C" wp14:editId="517051BC">
                   <wp:extent cx="457200" cy="457200"/>
                   <wp:effectExtent l="0" t="0" r="0" b="0"/>
                   <wp:docPr id="648662630" name="Picture 1"/>
@@ -210,62 +1626,6 @@
                       <pic:pic xmlns:pic="http://schemas.openxmlformats.org/drawingml/2006/picture">
                         <pic:nvPicPr>
                           <pic:cNvPr id="648662630" name="Picture 648662630"/>
-                          <pic:cNvPicPr/>
-                        </pic:nvPicPr>
-                        <pic:blipFill>
-                          <a:blip r:embed="rId5" cstate="print">
-                            <a:extLst>
-                              <a:ext uri="{28A0092B-C50C-407E-A947-70E740481C1C}">
-                                <a14:useLocalDpi xmlns:a14="http://schemas.microsoft.com/office/drawing/2010/main" val="0"/>
-                              </a:ext>
-                            </a:extLst>
-                          </a:blip>
-                          <a:stretch>
-                            <a:fillRect/>
-                          </a:stretch>
-                        </pic:blipFill>
-                        <pic:spPr>
-                          <a:xfrm>
-                            <a:off x="0" y="0"/>
-                            <a:ext cx="457200" cy="457200"/>
-                          </a:xfrm>
-                          <a:prstGeom prst="rect">
-                            <a:avLst/>
-                          </a:prstGeom>
-                        </pic:spPr>
-                      </pic:pic>
-                    </a:graphicData>
-                  </a:graphic>
-                </wp:inline>
-              </w:drawing>
-            </w:r>
-          </w:p>
-        </w:tc>
-        <w:tc>
-          <w:tcPr>
-            <w:tcW w:w="3132" w:type="dxa"/>
-          </w:tcPr>
-          <w:p>
-            <w:pPr>
-              <w:jc w:val="center"/>
-            </w:pPr>
-            <w:r>
-              <w:rPr>
-                <w:noProof/>
-              </w:rPr>
-              <w:drawing>
-                <wp:inline distT="0" distB="0" distL="0" distR="0" wp14:anchorId="3FDF7763" wp14:editId="25FBCB32">
-                  <wp:extent cx="457200" cy="457200"/>
-                  <wp:effectExtent l="0" t="0" r="0" b="0"/>
-                  <wp:docPr id="335069666" name="Picture 2"/>
-                  <wp:cNvGraphicFramePr>
-                    <a:graphicFrameLocks xmlns:a="http://schemas.openxmlformats.org/drawingml/2006/main" noChangeAspect="1"/>
-                  </wp:cNvGraphicFramePr>
-                  <a:graphic xmlns:a="http://schemas.openxmlformats.org/drawingml/2006/main">
-                    <a:graphicData uri="http://schemas.openxmlformats.org/drawingml/2006/picture">
-                      <pic:pic xmlns:pic="http://schemas.openxmlformats.org/drawingml/2006/picture">
-                        <pic:nvPicPr>
-                          <pic:cNvPr id="335069666" name="Picture 335069666"/>
                           <pic:cNvPicPr/>
                         </pic:nvPicPr>
                         <pic:blipFill>
@@ -310,10 +1670,10 @@
                 <w:noProof/>
               </w:rPr>
               <w:drawing>
-                <wp:inline distT="0" distB="0" distL="0" distR="0" wp14:anchorId="24D1DD31" wp14:editId="676B99E5">
+                <wp:inline distT="0" distB="0" distL="0" distR="0" wp14:anchorId="5CFC687F" wp14:editId="5A41C0C1">
                   <wp:extent cx="457200" cy="457200"/>
                   <wp:effectExtent l="0" t="0" r="0" b="0"/>
-                  <wp:docPr id="1635862092" name="Picture 3"/>
+                  <wp:docPr id="335069666" name="Picture 2"/>
                   <wp:cNvGraphicFramePr>
                     <a:graphicFrameLocks xmlns:a="http://schemas.openxmlformats.org/drawingml/2006/main" noChangeAspect="1"/>
                   </wp:cNvGraphicFramePr>
@@ -321,7 +1681,7 @@
                     <a:graphicData uri="http://schemas.openxmlformats.org/drawingml/2006/picture">
                       <pic:pic xmlns:pic="http://schemas.openxmlformats.org/drawingml/2006/picture">
                         <pic:nvPicPr>
-                          <pic:cNvPr id="1635862092" name="Picture 1635862092"/>
+                          <pic:cNvPr id="335069666" name="Picture 335069666"/>
                           <pic:cNvPicPr/>
                         </pic:nvPicPr>
                         <pic:blipFill>
@@ -353,6 +1713,62 @@
             </w:r>
           </w:p>
         </w:tc>
+        <w:tc>
+          <w:tcPr>
+            <w:tcW w:w="3132" w:type="dxa"/>
+          </w:tcPr>
+          <w:p>
+            <w:pPr>
+              <w:jc w:val="center"/>
+            </w:pPr>
+            <w:r>
+              <w:rPr>
+                <w:noProof/>
+              </w:rPr>
+              <w:drawing>
+                <wp:inline distT="0" distB="0" distL="0" distR="0" wp14:anchorId="278C862E" wp14:editId="550452EC">
+                  <wp:extent cx="457200" cy="457200"/>
+                  <wp:effectExtent l="0" t="0" r="0" b="0"/>
+                  <wp:docPr id="1635862092" name="Picture 3"/>
+                  <wp:cNvGraphicFramePr>
+                    <a:graphicFrameLocks xmlns:a="http://schemas.openxmlformats.org/drawingml/2006/main" noChangeAspect="1"/>
+                  </wp:cNvGraphicFramePr>
+                  <a:graphic xmlns:a="http://schemas.openxmlformats.org/drawingml/2006/main">
+                    <a:graphicData uri="http://schemas.openxmlformats.org/drawingml/2006/picture">
+                      <pic:pic xmlns:pic="http://schemas.openxmlformats.org/drawingml/2006/picture">
+                        <pic:nvPicPr>
+                          <pic:cNvPr id="1635862092" name="Picture 1635862092"/>
+                          <pic:cNvPicPr/>
+                        </pic:nvPicPr>
+                        <pic:blipFill>
+                          <a:blip r:embed="rId8" cstate="print">
+                            <a:extLst>
+                              <a:ext uri="{28A0092B-C50C-407E-A947-70E740481C1C}">
+                                <a14:useLocalDpi xmlns:a14="http://schemas.microsoft.com/office/drawing/2010/main" val="0"/>
+                              </a:ext>
+                            </a:extLst>
+                          </a:blip>
+                          <a:stretch>
+                            <a:fillRect/>
+                          </a:stretch>
+                        </pic:blipFill>
+                        <pic:spPr>
+                          <a:xfrm>
+                            <a:off x="0" y="0"/>
+                            <a:ext cx="457200" cy="457200"/>
+                          </a:xfrm>
+                          <a:prstGeom prst="rect">
+                            <a:avLst/>
+                          </a:prstGeom>
+                        </pic:spPr>
+                      </pic:pic>
+                    </a:graphicData>
+                  </a:graphic>
+                </wp:inline>
+              </w:drawing>
+            </w:r>
+          </w:p>
+        </w:tc>
       </w:tr>
     </w:tbl>
     <w:p>
@@ -395,33 +1811,12 @@
         <w:t>Enlightenment</w:t>
       </w:r>
       <w:r>
-        <w:t xml:space="preserve">. Multiple players can compete for the same path but there is limited number of resources for each path. Once a player </w:t>
-      </w:r>
-      <w:r>
-        <w:t>dedicates</w:t>
-      </w:r>
-      <w:r>
-        <w:t xml:space="preserve"> themselves to a path, it cannot be changed.</w:t>
-      </w:r>
-    </w:p>
-    <w:p>
-      <w:r>
-        <w:t>Cards</w:t>
-      </w:r>
-      <w:r>
-        <w:t xml:space="preserve"> ha</w:t>
-      </w:r>
-      <w:r>
-        <w:t>ve</w:t>
-      </w:r>
-      <w:r>
-        <w:t xml:space="preserve"> one or more </w:t>
-      </w:r>
-      <w:r>
-        <w:t>associated</w:t>
-      </w:r>
-      <w:r>
-        <w:t xml:space="preserve"> </w:t>
+        <w:t>. Multiple players can compete for the same path but there is limited number of resources for each path. Once a player dedicates themselves to a path, it cannot be changed.</w:t>
+      </w:r>
+    </w:p>
+    <w:p>
+      <w:r>
+        <w:t xml:space="preserve">Cards have one or more associated </w:t>
       </w:r>
       <w:r>
         <w:rPr>
@@ -431,16 +1826,7 @@
         <w:t>Principle</w:t>
       </w:r>
       <w:r>
-        <w:t xml:space="preserve"> together with </w:t>
-      </w:r>
-      <w:r>
-        <w:t>a</w:t>
-      </w:r>
-      <w:r>
-        <w:t xml:space="preserve"> strength as a numeric value</w:t>
-      </w:r>
-      <w:r>
-        <w:t>:</w:t>
+        <w:t xml:space="preserve"> together with a strength as a numeric value:</w:t>
       </w:r>
     </w:p>
     <w:tbl>
@@ -655,7 +2041,7 @@
                 <w:noProof/>
               </w:rPr>
               <w:drawing>
-                <wp:inline distT="0" distB="0" distL="0" distR="0" wp14:anchorId="5DB5AE68" wp14:editId="02873748">
+                <wp:inline distT="0" distB="0" distL="0" distR="0" wp14:anchorId="21EE1B20" wp14:editId="469369F9">
                   <wp:extent cx="457200" cy="457200"/>
                   <wp:effectExtent l="0" t="0" r="0" b="0"/>
                   <wp:docPr id="1381920044" name="Picture 1"/>
@@ -670,7 +2056,7 @@
                           <pic:cNvPicPr/>
                         </pic:nvPicPr>
                         <pic:blipFill>
-                          <a:blip r:embed="rId8">
+                          <a:blip r:embed="rId9">
                             <a:extLst>
                               <a:ext uri="{28A0092B-C50C-407E-A947-70E740481C1C}">
                                 <a14:useLocalDpi xmlns:a14="http://schemas.microsoft.com/office/drawing/2010/main" val="0"/>
@@ -715,7 +2101,7 @@
                 <w:noProof/>
               </w:rPr>
               <w:drawing>
-                <wp:inline distT="0" distB="0" distL="0" distR="0" wp14:anchorId="40ADEC1C" wp14:editId="4BF98464">
+                <wp:inline distT="0" distB="0" distL="0" distR="0" wp14:anchorId="20555D03" wp14:editId="05DDF09E">
                   <wp:extent cx="457200" cy="457200"/>
                   <wp:effectExtent l="0" t="0" r="0" b="0"/>
                   <wp:docPr id="867010098" name="Picture 1"/>
@@ -727,66 +2113,6 @@
                       <pic:pic xmlns:pic="http://schemas.openxmlformats.org/drawingml/2006/picture">
                         <pic:nvPicPr>
                           <pic:cNvPr id="867010098" name="Picture 1"/>
-                          <pic:cNvPicPr/>
-                        </pic:nvPicPr>
-                        <pic:blipFill>
-                          <a:blip r:embed="rId9">
-                            <a:extLst>
-                              <a:ext uri="{28A0092B-C50C-407E-A947-70E740481C1C}">
-                                <a14:useLocalDpi xmlns:a14="http://schemas.microsoft.com/office/drawing/2010/main" val="0"/>
-                              </a:ext>
-                            </a:extLst>
-                          </a:blip>
-                          <a:stretch>
-                            <a:fillRect/>
-                          </a:stretch>
-                        </pic:blipFill>
-                        <pic:spPr>
-                          <a:xfrm>
-                            <a:off x="0" y="0"/>
-                            <a:ext cx="457200" cy="457200"/>
-                          </a:xfrm>
-                          <a:prstGeom prst="rect">
-                            <a:avLst/>
-                          </a:prstGeom>
-                        </pic:spPr>
-                      </pic:pic>
-                    </a:graphicData>
-                  </a:graphic>
-                </wp:inline>
-              </w:drawing>
-            </w:r>
-          </w:p>
-        </w:tc>
-        <w:tc>
-          <w:tcPr>
-            <w:tcW w:w="1174" w:type="dxa"/>
-          </w:tcPr>
-          <w:p>
-            <w:pPr>
-              <w:jc w:val="center"/>
-              <w:rPr>
-                <w:b/>
-                <w:bCs/>
-              </w:rPr>
-            </w:pPr>
-            <w:r>
-              <w:rPr>
-                <w:noProof/>
-              </w:rPr>
-              <w:drawing>
-                <wp:inline distT="0" distB="0" distL="0" distR="0" wp14:anchorId="6354F130" wp14:editId="6D1A5EC5">
-                  <wp:extent cx="457200" cy="457200"/>
-                  <wp:effectExtent l="0" t="0" r="0" b="0"/>
-                  <wp:docPr id="635857474" name="Picture 1"/>
-                  <wp:cNvGraphicFramePr>
-                    <a:graphicFrameLocks xmlns:a="http://schemas.openxmlformats.org/drawingml/2006/main" noChangeAspect="1"/>
-                  </wp:cNvGraphicFramePr>
-                  <a:graphic xmlns:a="http://schemas.openxmlformats.org/drawingml/2006/main">
-                    <a:graphicData uri="http://schemas.openxmlformats.org/drawingml/2006/picture">
-                      <pic:pic xmlns:pic="http://schemas.openxmlformats.org/drawingml/2006/picture">
-                        <pic:nvPicPr>
-                          <pic:cNvPr id="635857474" name="Picture 1"/>
                           <pic:cNvPicPr/>
                         </pic:nvPicPr>
                         <pic:blipFill>
@@ -835,10 +2161,10 @@
                 <w:noProof/>
               </w:rPr>
               <w:drawing>
-                <wp:inline distT="0" distB="0" distL="0" distR="0" wp14:anchorId="36D9716E" wp14:editId="07920E80">
+                <wp:inline distT="0" distB="0" distL="0" distR="0" wp14:anchorId="2E649D8A" wp14:editId="64FC7D30">
                   <wp:extent cx="457200" cy="457200"/>
                   <wp:effectExtent l="0" t="0" r="0" b="0"/>
-                  <wp:docPr id="1904382418" name="Picture 1"/>
+                  <wp:docPr id="635857474" name="Picture 1"/>
                   <wp:cNvGraphicFramePr>
                     <a:graphicFrameLocks xmlns:a="http://schemas.openxmlformats.org/drawingml/2006/main" noChangeAspect="1"/>
                   </wp:cNvGraphicFramePr>
@@ -846,7 +2172,7 @@
                     <a:graphicData uri="http://schemas.openxmlformats.org/drawingml/2006/picture">
                       <pic:pic xmlns:pic="http://schemas.openxmlformats.org/drawingml/2006/picture">
                         <pic:nvPicPr>
-                          <pic:cNvPr id="1904382418" name="Picture 1"/>
+                          <pic:cNvPr id="635857474" name="Picture 1"/>
                           <pic:cNvPicPr/>
                         </pic:nvPicPr>
                         <pic:blipFill>
@@ -895,10 +2221,10 @@
                 <w:noProof/>
               </w:rPr>
               <w:drawing>
-                <wp:inline distT="0" distB="0" distL="0" distR="0" wp14:anchorId="60C894C4" wp14:editId="63030B40">
+                <wp:inline distT="0" distB="0" distL="0" distR="0" wp14:anchorId="455B9445" wp14:editId="6554023E">
                   <wp:extent cx="457200" cy="457200"/>
                   <wp:effectExtent l="0" t="0" r="0" b="0"/>
-                  <wp:docPr id="3534719" name="Picture 1"/>
+                  <wp:docPr id="1904382418" name="Picture 1"/>
                   <wp:cNvGraphicFramePr>
                     <a:graphicFrameLocks xmlns:a="http://schemas.openxmlformats.org/drawingml/2006/main" noChangeAspect="1"/>
                   </wp:cNvGraphicFramePr>
@@ -906,7 +2232,7 @@
                     <a:graphicData uri="http://schemas.openxmlformats.org/drawingml/2006/picture">
                       <pic:pic xmlns:pic="http://schemas.openxmlformats.org/drawingml/2006/picture">
                         <pic:nvPicPr>
-                          <pic:cNvPr id="3534719" name="Picture 1"/>
+                          <pic:cNvPr id="1904382418" name="Picture 1"/>
                           <pic:cNvPicPr/>
                         </pic:nvPicPr>
                         <pic:blipFill>
@@ -955,10 +2281,10 @@
                 <w:noProof/>
               </w:rPr>
               <w:drawing>
-                <wp:inline distT="0" distB="0" distL="0" distR="0" wp14:anchorId="6E879028" wp14:editId="7D6B1262">
+                <wp:inline distT="0" distB="0" distL="0" distR="0" wp14:anchorId="62E6E2EE" wp14:editId="4E9CBF91">
                   <wp:extent cx="457200" cy="457200"/>
                   <wp:effectExtent l="0" t="0" r="0" b="0"/>
-                  <wp:docPr id="156116393" name="Picture 1"/>
+                  <wp:docPr id="3534719" name="Picture 1"/>
                   <wp:cNvGraphicFramePr>
                     <a:graphicFrameLocks xmlns:a="http://schemas.openxmlformats.org/drawingml/2006/main" noChangeAspect="1"/>
                   </wp:cNvGraphicFramePr>
@@ -966,7 +2292,7 @@
                     <a:graphicData uri="http://schemas.openxmlformats.org/drawingml/2006/picture">
                       <pic:pic xmlns:pic="http://schemas.openxmlformats.org/drawingml/2006/picture">
                         <pic:nvPicPr>
-                          <pic:cNvPr id="156116393" name="Picture 1"/>
+                          <pic:cNvPr id="3534719" name="Picture 1"/>
                           <pic:cNvPicPr/>
                         </pic:nvPicPr>
                         <pic:blipFill>
@@ -1000,7 +2326,7 @@
         </w:tc>
         <w:tc>
           <w:tcPr>
-            <w:tcW w:w="1175" w:type="dxa"/>
+            <w:tcW w:w="1174" w:type="dxa"/>
           </w:tcPr>
           <w:p>
             <w:pPr>
@@ -1015,10 +2341,10 @@
                 <w:noProof/>
               </w:rPr>
               <w:drawing>
-                <wp:inline distT="0" distB="0" distL="0" distR="0" wp14:anchorId="745E6E7F" wp14:editId="01D79973">
+                <wp:inline distT="0" distB="0" distL="0" distR="0" wp14:anchorId="6E6E0839" wp14:editId="0E3E57CA">
                   <wp:extent cx="457200" cy="457200"/>
                   <wp:effectExtent l="0" t="0" r="0" b="0"/>
-                  <wp:docPr id="1813309577" name="Picture 1"/>
+                  <wp:docPr id="156116393" name="Picture 1"/>
                   <wp:cNvGraphicFramePr>
                     <a:graphicFrameLocks xmlns:a="http://schemas.openxmlformats.org/drawingml/2006/main" noChangeAspect="1"/>
                   </wp:cNvGraphicFramePr>
@@ -1026,7 +2352,7 @@
                     <a:graphicData uri="http://schemas.openxmlformats.org/drawingml/2006/picture">
                       <pic:pic xmlns:pic="http://schemas.openxmlformats.org/drawingml/2006/picture">
                         <pic:nvPicPr>
-                          <pic:cNvPr id="1813309577" name="Picture 1"/>
+                          <pic:cNvPr id="156116393" name="Picture 1"/>
                           <pic:cNvPicPr/>
                         </pic:nvPicPr>
                         <pic:blipFill>
@@ -1075,10 +2401,10 @@
                 <w:noProof/>
               </w:rPr>
               <w:drawing>
-                <wp:inline distT="0" distB="0" distL="0" distR="0" wp14:anchorId="623BC9CC" wp14:editId="2A733163">
+                <wp:inline distT="0" distB="0" distL="0" distR="0" wp14:anchorId="08BA9536" wp14:editId="78FAEE43">
                   <wp:extent cx="457200" cy="457200"/>
                   <wp:effectExtent l="0" t="0" r="0" b="0"/>
-                  <wp:docPr id="1845162350" name="Picture 1"/>
+                  <wp:docPr id="1813309577" name="Picture 1"/>
                   <wp:cNvGraphicFramePr>
                     <a:graphicFrameLocks xmlns:a="http://schemas.openxmlformats.org/drawingml/2006/main" noChangeAspect="1"/>
                   </wp:cNvGraphicFramePr>
@@ -1086,7 +2412,7 @@
                     <a:graphicData uri="http://schemas.openxmlformats.org/drawingml/2006/picture">
                       <pic:pic xmlns:pic="http://schemas.openxmlformats.org/drawingml/2006/picture">
                         <pic:nvPicPr>
-                          <pic:cNvPr id="1845162350" name="Picture 1"/>
+                          <pic:cNvPr id="1813309577" name="Picture 1"/>
                           <pic:cNvPicPr/>
                         </pic:nvPicPr>
                         <pic:blipFill>
@@ -1118,6 +2444,66 @@
             </w:r>
           </w:p>
         </w:tc>
+        <w:tc>
+          <w:tcPr>
+            <w:tcW w:w="1175" w:type="dxa"/>
+          </w:tcPr>
+          <w:p>
+            <w:pPr>
+              <w:jc w:val="center"/>
+              <w:rPr>
+                <w:b/>
+                <w:bCs/>
+              </w:rPr>
+            </w:pPr>
+            <w:r>
+              <w:rPr>
+                <w:noProof/>
+              </w:rPr>
+              <w:drawing>
+                <wp:inline distT="0" distB="0" distL="0" distR="0" wp14:anchorId="4D9382A4" wp14:editId="2F07A2A0">
+                  <wp:extent cx="457200" cy="457200"/>
+                  <wp:effectExtent l="0" t="0" r="0" b="0"/>
+                  <wp:docPr id="1845162350" name="Picture 1"/>
+                  <wp:cNvGraphicFramePr>
+                    <a:graphicFrameLocks xmlns:a="http://schemas.openxmlformats.org/drawingml/2006/main" noChangeAspect="1"/>
+                  </wp:cNvGraphicFramePr>
+                  <a:graphic xmlns:a="http://schemas.openxmlformats.org/drawingml/2006/main">
+                    <a:graphicData uri="http://schemas.openxmlformats.org/drawingml/2006/picture">
+                      <pic:pic xmlns:pic="http://schemas.openxmlformats.org/drawingml/2006/picture">
+                        <pic:nvPicPr>
+                          <pic:cNvPr id="1845162350" name="Picture 1"/>
+                          <pic:cNvPicPr/>
+                        </pic:nvPicPr>
+                        <pic:blipFill>
+                          <a:blip r:embed="rId16">
+                            <a:extLst>
+                              <a:ext uri="{28A0092B-C50C-407E-A947-70E740481C1C}">
+                                <a14:useLocalDpi xmlns:a14="http://schemas.microsoft.com/office/drawing/2010/main" val="0"/>
+                              </a:ext>
+                            </a:extLst>
+                          </a:blip>
+                          <a:stretch>
+                            <a:fillRect/>
+                          </a:stretch>
+                        </pic:blipFill>
+                        <pic:spPr>
+                          <a:xfrm>
+                            <a:off x="0" y="0"/>
+                            <a:ext cx="457200" cy="457200"/>
+                          </a:xfrm>
+                          <a:prstGeom prst="rect">
+                            <a:avLst/>
+                          </a:prstGeom>
+                        </pic:spPr>
+                      </pic:pic>
+                    </a:graphicData>
+                  </a:graphic>
+                </wp:inline>
+              </w:drawing>
+            </w:r>
+          </w:p>
+        </w:tc>
       </w:tr>
     </w:tbl>
     <w:p/>
@@ -1130,16 +2516,7 @@
         <w:t>Enlightenment</w:t>
       </w:r>
       <w:r>
-        <w:t xml:space="preserve"> path</w:t>
-      </w:r>
-      <w:r>
-        <w:t xml:space="preserve"> seeks</w:t>
-      </w:r>
-      <w:r>
-        <w:t xml:space="preserve"> sufficiently strong</w:t>
-      </w:r>
-      <w:r>
-        <w:t xml:space="preserve"> </w:t>
+        <w:t xml:space="preserve"> path seeks sufficiently strong </w:t>
       </w:r>
       <w:r>
         <w:rPr>
@@ -1181,13 +2558,7 @@
         <w:t xml:space="preserve"> </w:t>
       </w:r>
       <w:r>
-        <w:t xml:space="preserve">path seeks </w:t>
-      </w:r>
-      <w:r>
-        <w:t>sufficiently strong</w:t>
-      </w:r>
-      <w:r>
-        <w:t xml:space="preserve"> </w:t>
+        <w:t xml:space="preserve">path seeks sufficiently strong </w:t>
       </w:r>
       <w:r>
         <w:rPr>
@@ -1196,13 +2567,7 @@
         <w:t>Grail</w:t>
       </w:r>
       <w:r>
-        <w:t xml:space="preserve"> </w:t>
-      </w:r>
-      <w:r>
-        <w:t>lore, influence and ingredient</w:t>
-      </w:r>
-      <w:r>
-        <w:t xml:space="preserve"> to </w:t>
+        <w:t xml:space="preserve"> lore, influence and ingredient to </w:t>
       </w:r>
       <w:r>
         <w:t>discover new pleasures and evolve your body to achieve immortality</w:t>
@@ -1210,10 +2575,7 @@
     </w:p>
     <w:p>
       <w:r>
-        <w:t xml:space="preserve">Power </w:t>
-      </w:r>
-      <w:r>
-        <w:t xml:space="preserve">path seeks sufficiently strong </w:t>
+        <w:t xml:space="preserve">Power path seeks sufficiently strong </w:t>
       </w:r>
       <w:r>
         <w:rPr>
@@ -1240,46 +2602,113 @@
       </w:r>
     </w:p>
     <w:p>
-      <w:pPr>
+      <w:r>
+        <w:t xml:space="preserve">Player progress through the respective path’s </w:t>
+      </w:r>
+      <w:r>
         <w:rPr>
           <w:i/>
           <w:iCs/>
         </w:rPr>
-      </w:pPr>
-      <w:r>
-        <w:t xml:space="preserve">Player will spend their turns </w:t>
-      </w:r>
-      <w:r>
-        <w:t>trying to obtain and upgrade</w:t>
-      </w:r>
-      <w:r>
-        <w:t xml:space="preserve"> Lore, Influence and Ingredient cards of</w:t>
-      </w:r>
-      <w:r>
-        <w:t xml:space="preserve"> </w:t>
-      </w:r>
-      <w:r>
-        <w:t xml:space="preserve">the </w:t>
-      </w:r>
-      <w:r>
-        <w:t>chosen</w:t>
-      </w:r>
-      <w:r>
-        <w:t xml:space="preserve"> </w:t>
+        <w:t>Temptation</w:t>
+      </w:r>
+      <w:r>
+        <w:t xml:space="preserve">, </w:t>
       </w:r>
       <w:r>
         <w:rPr>
           <w:i/>
           <w:iCs/>
         </w:rPr>
-        <w:t>Principle</w:t>
+        <w:t>Dedication</w:t>
+      </w:r>
+      <w:r>
+        <w:t xml:space="preserve"> and finally </w:t>
       </w:r>
       <w:r>
         <w:rPr>
           <w:i/>
           <w:iCs/>
         </w:rPr>
-        <w:t>.</w:t>
+        <w:t>Ascension</w:t>
+      </w:r>
+      <w:r>
+        <w:t xml:space="preserve"> cards. Once a player has an </w:t>
+      </w:r>
+      <w:r>
+        <w:rPr>
+          <w:i/>
+          <w:iCs/>
+        </w:rPr>
+        <w:t>Ascension</w:t>
+      </w:r>
+      <w:r>
+        <w:t xml:space="preserve"> card and performs the prescribed action on it, they instantly win the game.</w:t>
+      </w:r>
+    </w:p>
+    <w:p>
+      <w:pPr>
+        <w:pStyle w:val="Heading3"/>
+      </w:pPr>
+      <w:r>
+        <w:t>Rounds</w:t>
+      </w:r>
+    </w:p>
+    <w:p>
+      <w:r>
+        <w:rPr>
+          <w:highlight w:val="yellow"/>
+        </w:rPr>
+        <w:t>TODO</w:t>
+      </w:r>
+    </w:p>
+    <w:p>
+      <w:pPr>
+        <w:pStyle w:val="Heading3"/>
+      </w:pPr>
+      <w:r>
+        <w:t>Player turns</w:t>
+      </w:r>
+    </w:p>
+    <w:p>
+      <w:r>
+        <w:rPr>
+          <w:highlight w:val="yellow"/>
+        </w:rPr>
+        <w:t>TODO</w:t>
+      </w:r>
+    </w:p>
+    <w:p>
+      <w:pPr>
+        <w:pStyle w:val="Heading3"/>
+      </w:pPr>
+      <w:r>
+        <w:lastRenderedPageBreak/>
+        <w:t>Action list</w:t>
+      </w:r>
+    </w:p>
+    <w:p>
+      <w:r>
+        <w:rPr>
+          <w:highlight w:val="yellow"/>
+        </w:rPr>
+        <w:t>TODO</w:t>
+      </w:r>
+    </w:p>
+    <w:p>
+      <w:pPr>
+        <w:pStyle w:val="Heading3"/>
+      </w:pPr>
+      <w:r>
+        <w:t>End of round</w:t>
+      </w:r>
+    </w:p>
+    <w:p>
+      <w:r>
+        <w:rPr>
+          <w:highlight w:val="yellow"/>
+        </w:rPr>
+        <w:t>TODO</w:t>
       </w:r>
     </w:p>
     <w:p>
@@ -1287,24 +2716,7 @@
         <w:pStyle w:val="Heading2"/>
       </w:pPr>
       <w:r>
-        <w:t>Game components</w:t>
-      </w:r>
-    </w:p>
-    <w:p>
-      <w:r>
-        <w:rPr>
-          <w:highlight w:val="yellow"/>
-        </w:rPr>
-        <w:t>TODO</w:t>
-      </w:r>
-    </w:p>
-    <w:p>
-      <w:pPr>
-        <w:pStyle w:val="Heading3"/>
-      </w:pPr>
-      <w:r>
-        <w:lastRenderedPageBreak/>
-        <w:t>Preparation</w:t>
+        <w:t>Actions</w:t>
       </w:r>
     </w:p>
     <w:p>
@@ -1320,7 +2732,7 @@
         <w:pStyle w:val="Heading2"/>
       </w:pPr>
       <w:r>
-        <w:t>Key terms</w:t>
+        <w:t>Tips and Tricks</w:t>
       </w:r>
     </w:p>
     <w:p>
@@ -1331,6 +2743,23 @@
         <w:t>TODO</w:t>
       </w:r>
     </w:p>
+    <w:p>
+      <w:pPr>
+        <w:pStyle w:val="Heading2"/>
+      </w:pPr>
+      <w:r>
+        <w:t>Intriguing first game</w:t>
+      </w:r>
+    </w:p>
+    <w:p>
+      <w:r>
+        <w:rPr>
+          <w:highlight w:val="yellow"/>
+        </w:rPr>
+        <w:t>TODO</w:t>
+      </w:r>
+    </w:p>
+    <w:p/>
     <w:p/>
     <w:sectPr>
       <w:pgSz w:w="12240" w:h="15840"/>
@@ -1340,6 +2769,127 @@
     </w:sectPr>
   </w:body>
 </w:document>
+</file>
+
+<file path=word/numbering.xml><?xml version="1.0" encoding="utf-8"?>
+<w:numbering xmlns:wpc="http://schemas.microsoft.com/office/word/2010/wordprocessingCanvas" xmlns:cx="http://schemas.microsoft.com/office/drawing/2014/chartex" xmlns:cx1="http://schemas.microsoft.com/office/drawing/2015/9/8/chartex" xmlns:cx2="http://schemas.microsoft.com/office/drawing/2015/10/21/chartex" xmlns:cx3="http://schemas.microsoft.com/office/drawing/2016/5/9/chartex" xmlns:cx4="http://schemas.microsoft.com/office/drawing/2016/5/10/chartex" xmlns:cx5="http://schemas.microsoft.com/office/drawing/2016/5/11/chartex" xmlns:cx6="http://schemas.microsoft.com/office/drawing/2016/5/12/chartex" xmlns:cx7="http://schemas.microsoft.com/office/drawing/2016/5/13/chartex" xmlns:cx8="http://schemas.microsoft.com/office/drawing/2016/5/14/chartex" xmlns:mc="http://schemas.openxmlformats.org/markup-compatibility/2006" xmlns:aink="http://schemas.microsoft.com/office/drawing/2016/ink" xmlns:am3d="http://schemas.microsoft.com/office/drawing/2017/model3d" xmlns:o="urn:schemas-microsoft-com:office:office" xmlns:oel="http://schemas.microsoft.com/office/2019/extlst" xmlns:r="http://schemas.openxmlformats.org/officeDocument/2006/relationships" xmlns:m="http://schemas.openxmlformats.org/officeDocument/2006/math" xmlns:v="urn:schemas-microsoft-com:vml" xmlns:wp14="http://schemas.microsoft.com/office/word/2010/wordprocessingDrawing" xmlns:wp="http://schemas.openxmlformats.org/drawingml/2006/wordprocessingDrawing" xmlns:w10="urn:schemas-microsoft-com:office:word" xmlns:w="http://schemas.openxmlformats.org/wordprocessingml/2006/main" xmlns:w14="http://schemas.microsoft.com/office/word/2010/wordml" xmlns:w15="http://schemas.microsoft.com/office/word/2012/wordml" xmlns:w16cex="http://schemas.microsoft.com/office/word/2018/wordml/cex" xmlns:w16cid="http://schemas.microsoft.com/office/word/2016/wordml/cid" xmlns:w16="http://schemas.microsoft.com/office/word/2018/wordml" xmlns:w16du="http://schemas.microsoft.com/office/word/2023/wordml/word16du" xmlns:w16sdtdh="http://schemas.microsoft.com/office/word/2020/wordml/sdtdatahash" xmlns:w16sdtfl="http://schemas.microsoft.com/office/word/2024/wordml/sdtformatlock" xmlns:w16se="http://schemas.microsoft.com/office/word/2015/wordml/symex" xmlns:wpg="http://schemas.microsoft.com/office/word/2010/wordprocessingGroup" xmlns:wpi="http://schemas.microsoft.com/office/word/2010/wordprocessingInk" xmlns:wne="http://schemas.microsoft.com/office/word/2006/wordml" xmlns:wps="http://schemas.microsoft.com/office/word/2010/wordprocessingShape" mc:Ignorable="w14 w15 w16se w16cid w16 w16cex w16sdtdh w16sdtfl w16du wp14">
+  <w:abstractNum w:abstractNumId="0" w15:restartNumberingAfterBreak="0">
+    <w:nsid w:val="1CC31446"/>
+    <w:multiLevelType w:val="hybridMultilevel"/>
+    <w:tmpl w:val="CF520886"/>
+    <w:lvl w:ilvl="0" w:tplc="04090001">
+      <w:start w:val="1"/>
+      <w:numFmt w:val="bullet"/>
+      <w:lvlText w:val=""/>
+      <w:lvlJc w:val="left"/>
+      <w:pPr>
+        <w:ind w:left="720" w:hanging="360"/>
+      </w:pPr>
+      <w:rPr>
+        <w:rFonts w:ascii="Symbol" w:hAnsi="Symbol" w:hint="default"/>
+      </w:rPr>
+    </w:lvl>
+    <w:lvl w:ilvl="1" w:tplc="04090003" w:tentative="1">
+      <w:start w:val="1"/>
+      <w:numFmt w:val="bullet"/>
+      <w:lvlText w:val="o"/>
+      <w:lvlJc w:val="left"/>
+      <w:pPr>
+        <w:ind w:left="1440" w:hanging="360"/>
+      </w:pPr>
+      <w:rPr>
+        <w:rFonts w:ascii="Courier New" w:hAnsi="Courier New" w:cs="Courier New" w:hint="default"/>
+      </w:rPr>
+    </w:lvl>
+    <w:lvl w:ilvl="2" w:tplc="04090005" w:tentative="1">
+      <w:start w:val="1"/>
+      <w:numFmt w:val="bullet"/>
+      <w:lvlText w:val=""/>
+      <w:lvlJc w:val="left"/>
+      <w:pPr>
+        <w:ind w:left="2160" w:hanging="360"/>
+      </w:pPr>
+      <w:rPr>
+        <w:rFonts w:ascii="Wingdings" w:hAnsi="Wingdings" w:hint="default"/>
+      </w:rPr>
+    </w:lvl>
+    <w:lvl w:ilvl="3" w:tplc="04090001" w:tentative="1">
+      <w:start w:val="1"/>
+      <w:numFmt w:val="bullet"/>
+      <w:lvlText w:val=""/>
+      <w:lvlJc w:val="left"/>
+      <w:pPr>
+        <w:ind w:left="2880" w:hanging="360"/>
+      </w:pPr>
+      <w:rPr>
+        <w:rFonts w:ascii="Symbol" w:hAnsi="Symbol" w:hint="default"/>
+      </w:rPr>
+    </w:lvl>
+    <w:lvl w:ilvl="4" w:tplc="04090003" w:tentative="1">
+      <w:start w:val="1"/>
+      <w:numFmt w:val="bullet"/>
+      <w:lvlText w:val="o"/>
+      <w:lvlJc w:val="left"/>
+      <w:pPr>
+        <w:ind w:left="3600" w:hanging="360"/>
+      </w:pPr>
+      <w:rPr>
+        <w:rFonts w:ascii="Courier New" w:hAnsi="Courier New" w:cs="Courier New" w:hint="default"/>
+      </w:rPr>
+    </w:lvl>
+    <w:lvl w:ilvl="5" w:tplc="04090005" w:tentative="1">
+      <w:start w:val="1"/>
+      <w:numFmt w:val="bullet"/>
+      <w:lvlText w:val=""/>
+      <w:lvlJc w:val="left"/>
+      <w:pPr>
+        <w:ind w:left="4320" w:hanging="360"/>
+      </w:pPr>
+      <w:rPr>
+        <w:rFonts w:ascii="Wingdings" w:hAnsi="Wingdings" w:hint="default"/>
+      </w:rPr>
+    </w:lvl>
+    <w:lvl w:ilvl="6" w:tplc="04090001" w:tentative="1">
+      <w:start w:val="1"/>
+      <w:numFmt w:val="bullet"/>
+      <w:lvlText w:val=""/>
+      <w:lvlJc w:val="left"/>
+      <w:pPr>
+        <w:ind w:left="5040" w:hanging="360"/>
+      </w:pPr>
+      <w:rPr>
+        <w:rFonts w:ascii="Symbol" w:hAnsi="Symbol" w:hint="default"/>
+      </w:rPr>
+    </w:lvl>
+    <w:lvl w:ilvl="7" w:tplc="04090003" w:tentative="1">
+      <w:start w:val="1"/>
+      <w:numFmt w:val="bullet"/>
+      <w:lvlText w:val="o"/>
+      <w:lvlJc w:val="left"/>
+      <w:pPr>
+        <w:ind w:left="5760" w:hanging="360"/>
+      </w:pPr>
+      <w:rPr>
+        <w:rFonts w:ascii="Courier New" w:hAnsi="Courier New" w:cs="Courier New" w:hint="default"/>
+      </w:rPr>
+    </w:lvl>
+    <w:lvl w:ilvl="8" w:tplc="04090005" w:tentative="1">
+      <w:start w:val="1"/>
+      <w:numFmt w:val="bullet"/>
+      <w:lvlText w:val=""/>
+      <w:lvlJc w:val="left"/>
+      <w:pPr>
+        <w:ind w:left="6480" w:hanging="360"/>
+      </w:pPr>
+      <w:rPr>
+        <w:rFonts w:ascii="Wingdings" w:hAnsi="Wingdings" w:hint="default"/>
+      </w:rPr>
+    </w:lvl>
+  </w:abstractNum>
+  <w:num w:numId="1" w16cid:durableId="709303054">
+    <w:abstractNumId w:val="0"/>
+  </w:num>
+</w:numbering>
 </file>
 
 <file path=word/styles.xml><?xml version="1.0" encoding="utf-8"?>
@@ -1943,6 +3493,7 @@
   <w:style w:type="character" w:default="1" w:styleId="DefaultParagraphFont">
     <w:name w:val="Default Paragraph Font"/>
     <w:uiPriority w:val="1"/>
+    <w:semiHidden/>
     <w:unhideWhenUsed/>
   </w:style>
   <w:style w:type="table" w:default="1" w:styleId="TableNormal">

</xml_diff>